<commit_message>
ppt Apresentação + gantt atualizado
</commit_message>
<xml_diff>
--- a/BANCADA 2022_03_15.docx
+++ b/BANCADA 2022_03_15.docx
@@ -2,6 +2,11 @@
 <file path=word/document.xml><?xml version="1.0" encoding="utf-8"?>
 <w:document xmlns:wpc="http://schemas.microsoft.com/office/word/2010/wordprocessingCanvas" xmlns:cx="http://schemas.microsoft.com/office/drawing/2014/chartex" xmlns:cx1="http://schemas.microsoft.com/office/drawing/2015/9/8/chartex" xmlns:cx2="http://schemas.microsoft.com/office/drawing/2015/10/21/chartex" xmlns:cx3="http://schemas.microsoft.com/office/drawing/2016/5/9/chartex" xmlns:cx4="http://schemas.microsoft.com/office/drawing/2016/5/10/chartex" xmlns:cx5="http://schemas.microsoft.com/office/drawing/2016/5/11/chartex" xmlns:cx6="http://schemas.microsoft.com/office/drawing/2016/5/12/chartex" xmlns:cx7="http://schemas.microsoft.com/office/drawing/2016/5/13/chartex" xmlns:cx8="http://schemas.microsoft.com/office/drawing/2016/5/14/chartex" xmlns:mc="http://schemas.openxmlformats.org/markup-compatibility/2006" xmlns:aink="http://schemas.microsoft.com/office/drawing/2016/ink" xmlns:am3d="http://schemas.microsoft.com/office/drawing/2017/model3d" xmlns:o="urn:schemas-microsoft-com:office:office" xmlns:r="http://schemas.openxmlformats.org/officeDocument/2006/relationships" xmlns:m="http://schemas.openxmlformats.org/officeDocument/2006/math" xmlns:v="urn:schemas-microsoft-com:vml" xmlns:wp14="http://schemas.microsoft.com/office/word/2010/wordprocessingDrawing" xmlns:wp="http://schemas.openxmlformats.org/drawingml/2006/wordprocessingDrawing" xmlns:w10="urn:schemas-microsoft-com:office:word" xmlns:w="http://schemas.openxmlformats.org/wordprocessingml/2006/main" xmlns:w14="http://schemas.microsoft.com/office/word/2010/wordml" xmlns:w15="http://schemas.microsoft.com/office/word/2012/wordml" xmlns:w16cex="http://schemas.microsoft.com/office/word/2018/wordml/cex" xmlns:w16cid="http://schemas.microsoft.com/office/word/2016/wordml/cid" xmlns:w16="http://schemas.microsoft.com/office/word/2018/wordml" xmlns:w16sdtdh="http://schemas.microsoft.com/office/word/2020/wordml/sdtdatahash" xmlns:w16se="http://schemas.microsoft.com/office/word/2015/wordml/symex" xmlns:wpg="http://schemas.microsoft.com/office/word/2010/wordprocessingGroup" xmlns:wpi="http://schemas.microsoft.com/office/word/2010/wordprocessingInk" xmlns:wne="http://schemas.microsoft.com/office/word/2006/wordml" xmlns:wps="http://schemas.microsoft.com/office/word/2010/wordprocessingShape" mc:Ignorable="w14 w15 w16se w16cid w16 w16cex w16sdtdh wp14">
   <w:body>
+    <w:p>
+      <w:pPr>
+        <w:pStyle w:val="Ttulo"/>
+      </w:pPr>
+    </w:p>
     <w:p>
       <w:pPr>
         <w:pStyle w:val="Ttulo"/>
@@ -676,7 +681,18 @@
                 <w:szCs w:val="22"/>
                 <w:lang w:val="en-US" w:eastAsia="pt-PT"/>
               </w:rPr>
-              <w:t xml:space="preserve"> by having a “floating” unit that can be attached to different machines, instead of having data collection equipment permanently attached to all the machines. Following this flexible approach, our solution </w:t>
+              <w:t xml:space="preserve"> by having a “floating” unit that can be attached to different machines, instead of having data collection equipment permanently attached to </w:t>
+            </w:r>
+            <w:r>
+              <w:rPr>
+                <w:rFonts w:ascii="Arial" w:eastAsia="Times New Roman" w:hAnsi="Arial" w:cs="Arial"/>
+                <w:color w:val="000000"/>
+                <w:sz w:val="22"/>
+                <w:szCs w:val="22"/>
+                <w:lang w:val="en-US" w:eastAsia="pt-PT"/>
+              </w:rPr>
+              <w:lastRenderedPageBreak/>
+              <w:t xml:space="preserve">all the machines. Following this flexible approach, our solution </w:t>
             </w:r>
             <w:r>
               <w:rPr>
@@ -698,18 +714,7 @@
                 <w:szCs w:val="22"/>
                 <w:lang w:val="en-US" w:eastAsia="pt-PT"/>
               </w:rPr>
-              <w:t xml:space="preserve">, not being focused on a specific kind of activity. Currently </w:t>
-            </w:r>
-            <w:r>
-              <w:rPr>
-                <w:rFonts w:ascii="Arial" w:eastAsia="Times New Roman" w:hAnsi="Arial" w:cs="Arial"/>
-                <w:color w:val="000000"/>
-                <w:sz w:val="22"/>
-                <w:szCs w:val="22"/>
-                <w:lang w:val="en-US" w:eastAsia="pt-PT"/>
-              </w:rPr>
-              <w:lastRenderedPageBreak/>
-              <w:t xml:space="preserve">existing solutions are focused </w:t>
+              <w:t xml:space="preserve">, not being focused on a specific kind of activity. Currently existing solutions are focused </w:t>
             </w:r>
             <w:proofErr w:type="gramStart"/>
             <w:r>
@@ -1551,6 +1556,7 @@
                 <w:szCs w:val="22"/>
                 <w:lang w:val="en-US" w:eastAsia="pt-PT"/>
               </w:rPr>
+              <w:lastRenderedPageBreak/>
               <w:t>characterisation</w:t>
             </w:r>
             <w:proofErr w:type="spellEnd"/>
@@ -2438,33 +2444,7 @@
           <w:szCs w:val="13"/>
           <w:lang w:eastAsia="pt-PT"/>
         </w:rPr>
-        <w:t xml:space="preserve">sensores conectados por </w:t>
-      </w:r>
-      <w:proofErr w:type="spellStart"/>
-      <w:r>
-        <w:rPr>
-          <w:rFonts w:ascii="Arial" w:eastAsia="Times New Roman" w:hAnsi="Arial" w:cs="Arial"/>
-          <w:b/>
-          <w:bCs/>
-          <w:color w:val="7030A0"/>
-          <w:sz w:val="13"/>
-          <w:szCs w:val="13"/>
-          <w:lang w:eastAsia="pt-PT"/>
-        </w:rPr>
-        <w:t>WiFi</w:t>
-      </w:r>
-      <w:proofErr w:type="spellEnd"/>
-      <w:r>
-        <w:rPr>
-          <w:rFonts w:ascii="Arial" w:eastAsia="Times New Roman" w:hAnsi="Arial" w:cs="Arial"/>
-          <w:b/>
-          <w:bCs/>
-          <w:color w:val="7030A0"/>
-          <w:sz w:val="13"/>
-          <w:szCs w:val="13"/>
-          <w:lang w:eastAsia="pt-PT"/>
-        </w:rPr>
-        <w:t xml:space="preserve"> ou Bluetooth</w:t>
+        <w:t>sensores conectados por WiFi ou Bluetooth</w:t>
       </w:r>
       <w:r>
         <w:rPr>
@@ -2838,13 +2818,8 @@
     <w:p>
       <w:r>
         <w:tab/>
-        <w:t xml:space="preserve">- Sensores </w:t>
-      </w:r>
-      <w:proofErr w:type="spellStart"/>
-      <w:r>
-        <w:t>WiFi</w:t>
-      </w:r>
-      <w:proofErr w:type="spellEnd"/>
+        <w:t>- Sensores WiFi</w:t>
+      </w:r>
     </w:p>
     <w:p/>
     <w:p>

</xml_diff>